<commit_message>
Work on Report Update Some Graphs Used in the Report
</commit_message>
<xml_diff>
--- a/docs/Project_2_Final_Report.docx
+++ b/docs/Project_2_Final_Report.docx
@@ -8,13 +8,17 @@
         <w:jc w:val="center"/>
       </w:pPr>
       <w:r>
-        <w:t xml:space="preserve">Does the Stock Market Value Affect Housing </w:t>
-      </w:r>
-      <w:proofErr w:type="gramStart"/>
-      <w:r>
-        <w:t>Prices</w:t>
-      </w:r>
-      <w:proofErr w:type="gramEnd"/>
+        <w:t>Do Stock Market Value</w:t>
+      </w:r>
+      <w:r>
+        <w:t>s</w:t>
+      </w:r>
+      <w:r>
+        <w:t xml:space="preserve"> Affect Housing </w:t>
+      </w:r>
+      <w:r>
+        <w:t>Values</w:t>
+      </w:r>
     </w:p>
     <w:p/>
     <w:p/>
@@ -23,15 +27,389 @@
         <w:pStyle w:val="Subtitle"/>
       </w:pPr>
       <w:r>
-        <w:t>Data</w:t>
+        <w:t>Question</w:t>
       </w:r>
     </w:p>
     <w:p>
       <w:r>
+        <w:t xml:space="preserve">Do stock market values affect housing </w:t>
+      </w:r>
+      <w:r>
+        <w:t>values</w:t>
+      </w:r>
+      <w:r>
+        <w:t>?</w:t>
+      </w:r>
+      <w:r>
+        <w:t xml:space="preserve"> </w:t>
+      </w:r>
+    </w:p>
+    <w:p>
+      <w:pPr>
+        <w:pStyle w:val="Subtitle"/>
+      </w:pPr>
+    </w:p>
+    <w:p>
+      <w:pPr>
+        <w:pStyle w:val="Subtitle"/>
+      </w:pPr>
+      <w:r>
+        <w:t>Steps</w:t>
+      </w:r>
+    </w:p>
+    <w:p>
+      <w:r>
+        <w:t xml:space="preserve">Our first step is to determine if there </w:t>
+      </w:r>
+      <w:r>
+        <w:t>are</w:t>
+      </w:r>
+      <w:r>
+        <w:t xml:space="preserve"> any correlations between stock market </w:t>
+      </w:r>
+      <w:r>
+        <w:t>indices</w:t>
+      </w:r>
+      <w:r>
+        <w:t xml:space="preserve"> and home values. We choose three major indices Down Jones Industrial Average (^DJI), the S&amp;P 500 (</w:t>
+      </w:r>
+      <w:r>
+        <w:t>^GSPC), and the NASDAQ (^IXIC)</w:t>
+      </w:r>
+      <w:r>
+        <w:t xml:space="preserve">. </w:t>
+      </w:r>
+      <w:r>
+        <w:t xml:space="preserve">These </w:t>
+      </w:r>
+      <w:proofErr w:type="spellStart"/>
+      <w:r>
+        <w:t>indicies</w:t>
+      </w:r>
+      <w:proofErr w:type="spellEnd"/>
+      <w:r>
+        <w:t xml:space="preserve"> were chosen due to the slightly different composition of each index in terms of companies that make up that index. The Dow is made up primarily of large manufacturing companies in different sectors. The S&amp;P500 has a wider representation of companies across Tech, Manufacturing, Consumer Goods, Financials and Retail. The NASDAQ is tech heavy containing software, and hardware producers in the tech sector. </w:t>
+      </w:r>
+      <w:r>
+        <w:t>Housing values were represented by the Case-Shiller 10 City Composite Index (</w:t>
+      </w:r>
+      <w:r>
+        <w:t>SPCS10RSA</w:t>
+      </w:r>
+      <w:r>
+        <w:t xml:space="preserve">). </w:t>
+      </w:r>
+      <w:r>
+        <w:t xml:space="preserve">This </w:t>
+      </w:r>
+      <w:r>
+        <w:t>Case-Shiller</w:t>
+      </w:r>
+      <w:r>
+        <w:t xml:space="preserve"> index is a composite of the 10 largest metro areas in the United States. </w:t>
+      </w:r>
+      <w:r>
+        <w:t xml:space="preserve">We also have the Case-Shiller index for United States (CSUSHPISA). </w:t>
+      </w:r>
+    </w:p>
+    <w:p>
+      <w:r>
+        <w:t xml:space="preserve">Using this data, our first step is to determine if any correlations exist between the stock market indices and </w:t>
+      </w:r>
+      <w:r>
+        <w:t xml:space="preserve">home values in the </w:t>
+      </w:r>
+      <w:r>
+        <w:t>10-city</w:t>
+      </w:r>
+      <w:r>
+        <w:t xml:space="preserve"> composite</w:t>
+      </w:r>
+      <w:r>
+        <w:t xml:space="preserve">. </w:t>
+      </w:r>
+      <w:r>
+        <w:t xml:space="preserve">We will also validate that there is a strong correlation between the Case-Shiller 10 City Composite and the Case Shiller National Index. If so, we will proceed with our analysis using only the 10 City Composite. </w:t>
+      </w:r>
+    </w:p>
+    <w:tbl>
+      <w:tblPr>
+        <w:tblStyle w:val="TableGrid"/>
+        <w:tblpPr w:leftFromText="180" w:rightFromText="180" w:vertAnchor="text" w:horzAnchor="margin" w:tblpXSpec="center" w:tblpY="361"/>
+        <w:tblW w:w="0" w:type="auto"/>
+        <w:tblLook w:val="04A0" w:firstRow="1" w:lastRow="0" w:firstColumn="1" w:lastColumn="0" w:noHBand="0" w:noVBand="1"/>
+      </w:tblPr>
+      <w:tblGrid>
+        <w:gridCol w:w="2136"/>
+        <w:gridCol w:w="2520"/>
+      </w:tblGrid>
+      <w:tr>
+        <w:tc>
+          <w:tcPr>
+            <w:tcW w:w="2136" w:type="dxa"/>
+          </w:tcPr>
+          <w:p>
+            <w:pPr>
+              <w:jc w:val="center"/>
+            </w:pPr>
+          </w:p>
+        </w:tc>
+        <w:tc>
+          <w:tcPr>
+            <w:tcW w:w="2520" w:type="dxa"/>
+          </w:tcPr>
+          <w:p>
+            <w:r>
+              <w:t>SPCS10RSA</w:t>
+            </w:r>
+          </w:p>
+        </w:tc>
+      </w:tr>
+      <w:tr>
+        <w:tc>
+          <w:tcPr>
+            <w:tcW w:w="2136" w:type="dxa"/>
+          </w:tcPr>
+          <w:p>
+            <w:r>
+              <w:t>IXIC_ADJCLOSE</w:t>
+            </w:r>
+          </w:p>
+        </w:tc>
+        <w:tc>
+          <w:tcPr>
+            <w:tcW w:w="2520" w:type="dxa"/>
+          </w:tcPr>
+          <w:p>
+            <w:r>
+              <w:t>0.711515</w:t>
+            </w:r>
+          </w:p>
+        </w:tc>
+      </w:tr>
+      <w:tr>
+        <w:tc>
+          <w:tcPr>
+            <w:tcW w:w="2136" w:type="dxa"/>
+          </w:tcPr>
+          <w:p>
+            <w:r>
+              <w:t>DJI_ADJCLOSE</w:t>
+            </w:r>
+          </w:p>
+        </w:tc>
+        <w:tc>
+          <w:tcPr>
+            <w:tcW w:w="2520" w:type="dxa"/>
+          </w:tcPr>
+          <w:p>
+            <w:r>
+              <w:t>0.820565</w:t>
+            </w:r>
+          </w:p>
+        </w:tc>
+      </w:tr>
+      <w:tr>
+        <w:tc>
+          <w:tcPr>
+            <w:tcW w:w="2136" w:type="dxa"/>
+          </w:tcPr>
+          <w:p>
+            <w:r>
+              <w:t>GSPC_ADJCLOSE</w:t>
+            </w:r>
+          </w:p>
+        </w:tc>
+        <w:tc>
+          <w:tcPr>
+            <w:tcW w:w="2520" w:type="dxa"/>
+          </w:tcPr>
+          <w:p>
+            <w:r>
+              <w:t>0.791574</w:t>
+            </w:r>
+          </w:p>
+        </w:tc>
+      </w:tr>
+      <w:tr>
+        <w:tc>
+          <w:tcPr>
+            <w:tcW w:w="2136" w:type="dxa"/>
+          </w:tcPr>
+          <w:p>
+            <w:r>
+              <w:t>CSUSHPISA</w:t>
+            </w:r>
+          </w:p>
+        </w:tc>
+        <w:tc>
+          <w:tcPr>
+            <w:tcW w:w="2520" w:type="dxa"/>
+          </w:tcPr>
+          <w:p>
+            <w:r>
+              <w:t>0.991181</w:t>
+            </w:r>
+          </w:p>
+        </w:tc>
+      </w:tr>
+    </w:tbl>
+    <w:p>
+      <w:pPr>
+        <w:pStyle w:val="Caption"/>
+        <w:keepNext/>
+        <w:jc w:val="center"/>
+      </w:pPr>
+      <w:r>
+        <w:t xml:space="preserve"> Table </w:t>
+      </w:r>
+      <w:fldSimple w:instr=" SEQ Table \* ARABIC ">
+        <w:r>
+          <w:rPr>
+            <w:noProof/>
+          </w:rPr>
+          <w:t>1</w:t>
+        </w:r>
+      </w:fldSimple>
+      <w:r>
+        <w:t>: Correlation Values for Major Stock Indices and Home Values</w:t>
+      </w:r>
+    </w:p>
+    <w:p/>
+    <w:p/>
+    <w:p/>
+    <w:p>
+      <w:pPr>
+        <w:pStyle w:val="Subtitle"/>
+      </w:pPr>
+    </w:p>
+    <w:p>
+      <w:r>
+        <w:t xml:space="preserve">We can see that there is a strong correlation between the stock indices and home values represented by the Case-Shiller 10 city composite index. We also observe, as expected, that the Case-Shiller 10 City Composite Index may be used to represent housing data as a whole based on the strong correlation between the national and 10 City </w:t>
+      </w:r>
+      <w:r>
+        <w:t>indices</w:t>
+      </w:r>
+      <w:r>
+        <w:t>.</w:t>
+      </w:r>
+      <w:r>
+        <w:t xml:space="preserve"> It’s important to consider that these correlations include the housing bubble from the late 90’s and early 200’s let’s take a look at that with normalized data.</w:t>
+      </w:r>
+    </w:p>
+    <w:p/>
+    <w:p>
+      <w:pPr>
+        <w:keepNext/>
+      </w:pPr>
+      <w:r>
+        <w:rPr>
+          <w:noProof/>
+        </w:rPr>
+        <w:lastRenderedPageBreak/>
+        <w:drawing>
+          <wp:inline distT="0" distB="0" distL="0" distR="0" wp14:anchorId="10E3979B" wp14:editId="26DEA02C">
+            <wp:extent cx="5943600" cy="3141980"/>
+            <wp:effectExtent l="0" t="0" r="0" b="1270"/>
+            <wp:docPr id="1" name="Picture 1"/>
+            <wp:cNvGraphicFramePr>
+              <a:graphicFrameLocks xmlns:a="http://schemas.openxmlformats.org/drawingml/2006/main" noChangeAspect="1"/>
+            </wp:cNvGraphicFramePr>
+            <a:graphic xmlns:a="http://schemas.openxmlformats.org/drawingml/2006/main">
+              <a:graphicData uri="http://schemas.openxmlformats.org/drawingml/2006/picture">
+                <pic:pic xmlns:pic="http://schemas.openxmlformats.org/drawingml/2006/picture">
+                  <pic:nvPicPr>
+                    <pic:cNvPr id="1" name="Picture 1"/>
+                    <pic:cNvPicPr/>
+                  </pic:nvPicPr>
+                  <pic:blipFill>
+                    <a:blip r:embed="rId5">
+                      <a:extLst>
+                        <a:ext uri="{28A0092B-C50C-407E-A947-70E740481C1C}">
+                          <a14:useLocalDpi xmlns:a14="http://schemas.microsoft.com/office/drawing/2010/main" val="0"/>
+                        </a:ext>
+                      </a:extLst>
+                    </a:blip>
+                    <a:stretch>
+                      <a:fillRect/>
+                    </a:stretch>
+                  </pic:blipFill>
+                  <pic:spPr>
+                    <a:xfrm>
+                      <a:off x="0" y="0"/>
+                      <a:ext cx="5943600" cy="3141980"/>
+                    </a:xfrm>
+                    <a:prstGeom prst="rect">
+                      <a:avLst/>
+                    </a:prstGeom>
+                  </pic:spPr>
+                </pic:pic>
+              </a:graphicData>
+            </a:graphic>
+          </wp:inline>
+        </w:drawing>
+      </w:r>
+    </w:p>
+    <w:p>
+      <w:pPr>
+        <w:pStyle w:val="Caption"/>
+        <w:jc w:val="center"/>
+      </w:pPr>
+      <w:r>
+        <w:t xml:space="preserve">Figure </w:t>
+      </w:r>
+      <w:fldSimple w:instr=" SEQ Figure \* ARABIC ">
+        <w:r>
+          <w:rPr>
+            <w:noProof/>
+          </w:rPr>
+          <w:t>1</w:t>
+        </w:r>
+      </w:fldSimple>
+      <w:r>
+        <w:t xml:space="preserve"> Housing Bubble</w:t>
+      </w:r>
+    </w:p>
+    <w:p/>
+    <w:p>
+      <w:r>
+        <w:t>Figure 1. Illustrates the Housing Bubble with the estimated start of August 1</w:t>
+      </w:r>
+      <w:r>
+        <w:rPr>
+          <w:vertAlign w:val="superscript"/>
+        </w:rPr>
+        <w:t>st</w:t>
+      </w:r>
+      <w:r>
+        <w:t xml:space="preserve"> 1997 and ending on Jan 1</w:t>
+      </w:r>
+      <w:r>
+        <w:rPr>
+          <w:vertAlign w:val="superscript"/>
+        </w:rPr>
+        <w:t>st</w:t>
+      </w:r>
+      <w:r>
+        <w:t xml:space="preserve"> 2009. We now want to explore the correlations in each of these three regions. </w:t>
+      </w:r>
+    </w:p>
+    <w:p>
+      <w:pPr>
+        <w:pStyle w:val="Subtitle"/>
+      </w:pPr>
+      <w:r>
+        <w:t>Data</w:t>
+      </w:r>
+      <w:r>
+        <w:t xml:space="preserve"> and Assumptions</w:t>
+      </w:r>
+    </w:p>
+    <w:p>
+      <w:r>
         <w:t xml:space="preserve">Monthly stock market index data was obtained through the yahoo finance API using the python </w:t>
       </w:r>
       <w:proofErr w:type="spellStart"/>
-      <w:proofErr w:type="gramStart"/>
       <w:r>
         <w:t>api</w:t>
       </w:r>
@@ -42,7 +420,6 @@
       <w:r>
         <w:t>https://pypi.org/project/yfinance/</w:t>
       </w:r>
-      <w:proofErr w:type="gramEnd"/>
       <w:r>
         <w:t xml:space="preserve">  Three CSV files were created. These files were named djii_1m.csv, nasdaq_1m.csv, and sp500_1m.csv.  Each of these files contained the following columns: </w:t>
       </w:r>
@@ -1099,6 +1476,7 @@
                 <w:bCs/>
                 <w:color w:val="000000"/>
               </w:rPr>
+              <w:lastRenderedPageBreak/>
               <w:t>DJI_CLOSE</w:t>
             </w:r>
           </w:p>
@@ -1872,11 +2250,9 @@
       <w:r>
         <w:t xml:space="preserve"> 500 (GSPC) are reported starting Jan 01, 1987 and are reported on the first day of the month </w:t>
       </w:r>
-      <w:proofErr w:type="spellStart"/>
-      <w:r>
-        <w:t>though</w:t>
-      </w:r>
-      <w:proofErr w:type="spellEnd"/>
+      <w:r>
+        <w:t>through</w:t>
+      </w:r>
       <w:r>
         <w:t xml:space="preserve"> Jan 01, 202</w:t>
       </w:r>
@@ -1889,7 +2265,7 @@
       <w:r>
         <w:t xml:space="preserve">Home Price Index data is obtained from the Federal Reserve bank of St. Louis FRED database. </w:t>
       </w:r>
-      <w:hyperlink r:id="rId4" w:history="1">
+      <w:hyperlink r:id="rId6" w:history="1">
         <w:r>
           <w:rPr>
             <w:rStyle w:val="Hyperlink"/>
@@ -1998,17 +2374,14 @@
     <w:p/>
     <w:p>
       <w:r>
-        <w:lastRenderedPageBreak/>
         <w:t>This is an index of home prices in the 10 largest US metro areas. The index data is set to be 100 on Jan 2000 and is Seasonally Adjusted. This data is reported on the first day of the month starting in Jan 01, 1987 through Jan 01, 2021</w:t>
       </w:r>
       <w:r>
         <w:t xml:space="preserve">. The following cities are represented by the </w:t>
       </w:r>
-      <w:proofErr w:type="gramStart"/>
-      <w:r>
-        <w:t>10 city</w:t>
-      </w:r>
-      <w:proofErr w:type="gramEnd"/>
+      <w:r>
+        <w:t>10-city</w:t>
+      </w:r>
       <w:r>
         <w:t xml:space="preserve"> composite, Boston, MA; Chicago, IL; Denver, CO; Las Vegas, NV; Los Angeles, CA; South Florida; New York, NY, San Diego, CA; San Francisco, CA; and Washington DC; </w:t>
       </w:r>
@@ -2558,6 +2931,25 @@
       </w:tblBorders>
     </w:tblPr>
   </w:style>
+  <w:style w:type="paragraph" w:styleId="Caption">
+    <w:name w:val="caption"/>
+    <w:basedOn w:val="Normal"/>
+    <w:next w:val="Normal"/>
+    <w:uiPriority w:val="35"/>
+    <w:unhideWhenUsed/>
+    <w:qFormat/>
+    <w:rsid w:val="00312F2D"/>
+    <w:pPr>
+      <w:spacing w:after="200" w:line="240" w:lineRule="auto"/>
+    </w:pPr>
+    <w:rPr>
+      <w:i/>
+      <w:iCs/>
+      <w:color w:val="44546A" w:themeColor="text2"/>
+      <w:sz w:val="18"/>
+      <w:szCs w:val="18"/>
+    </w:rPr>
+  </w:style>
 </w:styles>
 </file>
 
@@ -2854,4 +3246,16 @@
     </a:ext>
   </a:extLst>
 </a:theme>
+</file>
+
+<file path=customXml/item1.xml><?xml version="1.0" encoding="utf-8"?>
+<b:Sources xmlns:b="http://schemas.openxmlformats.org/officeDocument/2006/bibliography" xmlns="http://schemas.openxmlformats.org/officeDocument/2006/bibliography" SelectedStyle="\APASixthEditionOfficeOnline.xsl" StyleName="APA" Version="6"/>
+</file>
+
+<file path=customXml/itemProps1.xml><?xml version="1.0" encoding="utf-8"?>
+<ds:datastoreItem xmlns:ds="http://schemas.openxmlformats.org/officeDocument/2006/customXml" ds:itemID="{29E8D0F7-B46F-4563-A3A3-079864DA7E5E}">
+  <ds:schemaRefs>
+    <ds:schemaRef ds:uri="http://schemas.openxmlformats.org/officeDocument/2006/bibliography"/>
+  </ds:schemaRefs>
+</ds:datastoreItem>
 </file>
</xml_diff>

<commit_message>
Minor formatting change in project doc. But it looks like a bit of this doc is missing now. Will review previous commits
</commit_message>
<xml_diff>
--- a/docs/Project_2_Final_Report.docx
+++ b/docs/Project_2_Final_Report.docx
@@ -1,6 +1,6 @@
 
 <file path=word/document.xml><?xml version="1.0" encoding="utf-8"?>
-<w:document xmlns:wpc="http://schemas.microsoft.com/office/word/2010/wordprocessingCanvas" xmlns:cx="http://schemas.microsoft.com/office/drawing/2014/chartex" xmlns:cx1="http://schemas.microsoft.com/office/drawing/2015/9/8/chartex" xmlns:cx2="http://schemas.microsoft.com/office/drawing/2015/10/21/chartex" xmlns:cx3="http://schemas.microsoft.com/office/drawing/2016/5/9/chartex" xmlns:cx4="http://schemas.microsoft.com/office/drawing/2016/5/10/chartex" xmlns:cx5="http://schemas.microsoft.com/office/drawing/2016/5/11/chartex" xmlns:cx6="http://schemas.microsoft.com/office/drawing/2016/5/12/chartex" xmlns:cx7="http://schemas.microsoft.com/office/drawing/2016/5/13/chartex" xmlns:cx8="http://schemas.microsoft.com/office/drawing/2016/5/14/chartex" xmlns:mc="http://schemas.openxmlformats.org/markup-compatibility/2006" xmlns:aink="http://schemas.microsoft.com/office/drawing/2016/ink" xmlns:am3d="http://schemas.microsoft.com/office/drawing/2017/model3d" xmlns:o="urn:schemas-microsoft-com:office:office" xmlns:r="http://schemas.openxmlformats.org/officeDocument/2006/relationships" xmlns:m="http://schemas.openxmlformats.org/officeDocument/2006/math" xmlns:v="urn:schemas-microsoft-com:vml" xmlns:wp14="http://schemas.microsoft.com/office/word/2010/wordprocessingDrawing" xmlns:wp="http://schemas.openxmlformats.org/drawingml/2006/wordprocessingDrawing" xmlns:w10="urn:schemas-microsoft-com:office:word" xmlns:w="http://schemas.openxmlformats.org/wordprocessingml/2006/main" xmlns:w14="http://schemas.microsoft.com/office/word/2010/wordml" xmlns:w15="http://schemas.microsoft.com/office/word/2012/wordml" xmlns:w16cex="http://schemas.microsoft.com/office/word/2018/wordml/cex" xmlns:w16cid="http://schemas.microsoft.com/office/word/2016/wordml/cid" xmlns:w16="http://schemas.microsoft.com/office/word/2018/wordml" xmlns:w16se="http://schemas.microsoft.com/office/word/2015/wordml/symex" xmlns:wpg="http://schemas.microsoft.com/office/word/2010/wordprocessingGroup" xmlns:wpi="http://schemas.microsoft.com/office/word/2010/wordprocessingInk" xmlns:wne="http://schemas.microsoft.com/office/word/2006/wordml" xmlns:wps="http://schemas.microsoft.com/office/word/2010/wordprocessingShape" mc:Ignorable="w14 w15 w16se w16cid w16 w16cex wp14">
+<w:document xmlns:wpc="http://schemas.microsoft.com/office/word/2010/wordprocessingCanvas" xmlns:cx="http://schemas.microsoft.com/office/drawing/2014/chartex" xmlns:cx1="http://schemas.microsoft.com/office/drawing/2015/9/8/chartex" xmlns:cx2="http://schemas.microsoft.com/office/drawing/2015/10/21/chartex" xmlns:cx3="http://schemas.microsoft.com/office/drawing/2016/5/9/chartex" xmlns:cx4="http://schemas.microsoft.com/office/drawing/2016/5/10/chartex" xmlns:cx5="http://schemas.microsoft.com/office/drawing/2016/5/11/chartex" xmlns:cx6="http://schemas.microsoft.com/office/drawing/2016/5/12/chartex" xmlns:cx7="http://schemas.microsoft.com/office/drawing/2016/5/13/chartex" xmlns:cx8="http://schemas.microsoft.com/office/drawing/2016/5/14/chartex" xmlns:mc="http://schemas.openxmlformats.org/markup-compatibility/2006" xmlns:aink="http://schemas.microsoft.com/office/drawing/2016/ink" xmlns:am3d="http://schemas.microsoft.com/office/drawing/2017/model3d" xmlns:o="urn:schemas-microsoft-com:office:office" xmlns:r="http://schemas.openxmlformats.org/officeDocument/2006/relationships" xmlns:m="http://schemas.openxmlformats.org/officeDocument/2006/math" xmlns:v="urn:schemas-microsoft-com:vml" xmlns:wp14="http://schemas.microsoft.com/office/word/2010/wordprocessingDrawing" xmlns:wp="http://schemas.openxmlformats.org/drawingml/2006/wordprocessingDrawing" xmlns:w10="urn:schemas-microsoft-com:office:word" xmlns:w="http://schemas.openxmlformats.org/wordprocessingml/2006/main" xmlns:w14="http://schemas.microsoft.com/office/word/2010/wordml" xmlns:w15="http://schemas.microsoft.com/office/word/2012/wordml" xmlns:w16cex="http://schemas.microsoft.com/office/word/2018/wordml/cex" xmlns:w16cid="http://schemas.microsoft.com/office/word/2016/wordml/cid" xmlns:w16="http://schemas.microsoft.com/office/word/2018/wordml" xmlns:w16sdtdh="http://schemas.microsoft.com/office/word/2020/wordml/sdtdatahash" xmlns:w16se="http://schemas.microsoft.com/office/word/2015/wordml/symex" xmlns:wpg="http://schemas.microsoft.com/office/word/2010/wordprocessingGroup" xmlns:wpi="http://schemas.microsoft.com/office/word/2010/wordprocessingInk" xmlns:wne="http://schemas.microsoft.com/office/word/2006/wordml" xmlns:wps="http://schemas.microsoft.com/office/word/2010/wordprocessingShape" mc:Ignorable="w14 w15 w16se w16cid w16 w16cex w16sdtdh wp14">
   <w:body>
     <w:p>
       <w:pPr>
@@ -82,11 +82,9 @@
       <w:r>
         <w:t xml:space="preserve">These </w:t>
       </w:r>
-      <w:proofErr w:type="spellStart"/>
-      <w:r>
-        <w:t>indicies</w:t>
-      </w:r>
-      <w:proofErr w:type="spellEnd"/>
+      <w:r>
+        <w:t>indices</w:t>
+      </w:r>
       <w:r>
         <w:t xml:space="preserve"> were chosen due to the slightly different composition of each index in terms of companies that make up that index. The Dow is made up primarily of large manufacturing companies in different sectors. The S&amp;P500 has a wider representation of companies across Tech, Manufacturing, Consumer Goods, Financials and Retail. The NASDAQ is tech heavy containing software, and hardware producers in the tech sector. </w:t>
       </w:r>
@@ -263,14 +261,27 @@
       <w:r>
         <w:t xml:space="preserve"> Table </w:t>
       </w:r>
-      <w:fldSimple w:instr=" SEQ Table \* ARABIC ">
-        <w:r>
-          <w:rPr>
-            <w:noProof/>
-          </w:rPr>
-          <w:t>1</w:t>
-        </w:r>
-      </w:fldSimple>
+      <w:r>
+        <w:fldChar w:fldCharType="begin"/>
+      </w:r>
+      <w:r>
+        <w:instrText xml:space="preserve"> SEQ Table \* ARABIC </w:instrText>
+      </w:r>
+      <w:r>
+        <w:fldChar w:fldCharType="separate"/>
+      </w:r>
+      <w:r>
+        <w:rPr>
+          <w:noProof/>
+        </w:rPr>
+        <w:t>1</w:t>
+      </w:r>
+      <w:r>
+        <w:rPr>
+          <w:noProof/>
+        </w:rPr>
+        <w:fldChar w:fldCharType="end"/>
+      </w:r>
       <w:r>
         <w:t>: Correlation Values for Major Stock Indices and Home Values</w:t>
       </w:r>
@@ -358,14 +369,27 @@
       <w:r>
         <w:t xml:space="preserve">Figure </w:t>
       </w:r>
-      <w:fldSimple w:instr=" SEQ Figure \* ARABIC ">
-        <w:r>
-          <w:rPr>
-            <w:noProof/>
-          </w:rPr>
-          <w:t>1</w:t>
-        </w:r>
-      </w:fldSimple>
+      <w:r>
+        <w:fldChar w:fldCharType="begin"/>
+      </w:r>
+      <w:r>
+        <w:instrText xml:space="preserve"> SEQ Figure \* ARABIC </w:instrText>
+      </w:r>
+      <w:r>
+        <w:fldChar w:fldCharType="separate"/>
+      </w:r>
+      <w:r>
+        <w:rPr>
+          <w:noProof/>
+        </w:rPr>
+        <w:t>1</w:t>
+      </w:r>
+      <w:r>
+        <w:rPr>
+          <w:noProof/>
+        </w:rPr>
+        <w:fldChar w:fldCharType="end"/>
+      </w:r>
       <w:r>
         <w:t xml:space="preserve"> Housing Bubble</w:t>
       </w:r>
@@ -2399,7 +2423,7 @@
 </file>
 
 <file path=word/styles.xml><?xml version="1.0" encoding="utf-8"?>
-<w:styles xmlns:mc="http://schemas.openxmlformats.org/markup-compatibility/2006" xmlns:r="http://schemas.openxmlformats.org/officeDocument/2006/relationships" xmlns:w="http://schemas.openxmlformats.org/wordprocessingml/2006/main" xmlns:w14="http://schemas.microsoft.com/office/word/2010/wordml" xmlns:w15="http://schemas.microsoft.com/office/word/2012/wordml" xmlns:w16cex="http://schemas.microsoft.com/office/word/2018/wordml/cex" xmlns:w16cid="http://schemas.microsoft.com/office/word/2016/wordml/cid" xmlns:w16="http://schemas.microsoft.com/office/word/2018/wordml" xmlns:w16se="http://schemas.microsoft.com/office/word/2015/wordml/symex" mc:Ignorable="w14 w15 w16se w16cid w16 w16cex">
+<w:styles xmlns:mc="http://schemas.openxmlformats.org/markup-compatibility/2006" xmlns:r="http://schemas.openxmlformats.org/officeDocument/2006/relationships" xmlns:w="http://schemas.openxmlformats.org/wordprocessingml/2006/main" xmlns:w14="http://schemas.microsoft.com/office/word/2010/wordml" xmlns:w15="http://schemas.microsoft.com/office/word/2012/wordml" xmlns:w16cex="http://schemas.microsoft.com/office/word/2018/wordml/cex" xmlns:w16cid="http://schemas.microsoft.com/office/word/2016/wordml/cid" xmlns:w16="http://schemas.microsoft.com/office/word/2018/wordml" xmlns:w16sdtdh="http://schemas.microsoft.com/office/word/2020/wordml/sdtdatahash" xmlns:w16se="http://schemas.microsoft.com/office/word/2015/wordml/symex" mc:Ignorable="w14 w15 w16se w16cid w16 w16cex w16sdtdh">
   <w:docDefaults>
     <w:rPrDefault>
       <w:rPr>

</xml_diff>

<commit_message>
insert line breaks in final report
</commit_message>
<xml_diff>
--- a/docs/Project_2_Final_Report.docx
+++ b/docs/Project_2_Final_Report.docx
@@ -261,27 +261,14 @@
       <w:r>
         <w:t xml:space="preserve"> Table </w:t>
       </w:r>
-      <w:r>
-        <w:fldChar w:fldCharType="begin"/>
-      </w:r>
-      <w:r>
-        <w:instrText xml:space="preserve"> SEQ Table \* ARABIC </w:instrText>
-      </w:r>
-      <w:r>
-        <w:fldChar w:fldCharType="separate"/>
-      </w:r>
-      <w:r>
-        <w:rPr>
-          <w:noProof/>
-        </w:rPr>
-        <w:t>1</w:t>
-      </w:r>
-      <w:r>
-        <w:rPr>
-          <w:noProof/>
-        </w:rPr>
-        <w:fldChar w:fldCharType="end"/>
-      </w:r>
+      <w:fldSimple w:instr=" SEQ Table \* ARABIC ">
+        <w:r>
+          <w:rPr>
+            <w:noProof/>
+          </w:rPr>
+          <w:t>1</w:t>
+        </w:r>
+      </w:fldSimple>
       <w:r>
         <w:t>: Correlation Values for Major Stock Indices and Home Values</w:t>
       </w:r>
@@ -369,27 +356,14 @@
       <w:r>
         <w:t xml:space="preserve">Figure </w:t>
       </w:r>
-      <w:r>
-        <w:fldChar w:fldCharType="begin"/>
-      </w:r>
-      <w:r>
-        <w:instrText xml:space="preserve"> SEQ Figure \* ARABIC </w:instrText>
-      </w:r>
-      <w:r>
-        <w:fldChar w:fldCharType="separate"/>
-      </w:r>
-      <w:r>
-        <w:rPr>
-          <w:noProof/>
-        </w:rPr>
-        <w:t>1</w:t>
-      </w:r>
-      <w:r>
-        <w:rPr>
-          <w:noProof/>
-        </w:rPr>
-        <w:fldChar w:fldCharType="end"/>
-      </w:r>
+      <w:fldSimple w:instr=" SEQ Figure \* ARABIC ">
+        <w:r>
+          <w:rPr>
+            <w:noProof/>
+          </w:rPr>
+          <w:t>1</w:t>
+        </w:r>
+      </w:fldSimple>
       <w:r>
         <w:t xml:space="preserve"> Housing Bubble</w:t>
       </w:r>
@@ -422,18 +396,34 @@
       <w:pPr>
         <w:pStyle w:val="Subtitle"/>
       </w:pPr>
-      <w:r>
-        <w:t>Data</w:t>
-      </w:r>
-      <w:r>
-        <w:t xml:space="preserve"> and Assumptions</w:t>
-      </w:r>
     </w:p>
     <w:p>
+      <w:pPr>
+        <w:pStyle w:val="Subtitle"/>
+      </w:pPr>
+    </w:p>
+    <w:p>
+      <w:pPr>
+        <w:pStyle w:val="Subtitle"/>
+      </w:pPr>
+    </w:p>
+    <w:p>
+      <w:pPr>
+        <w:pStyle w:val="Subtitle"/>
+      </w:pPr>
+      <w:r>
+        <w:t>Data</w:t>
+      </w:r>
+      <w:r>
+        <w:t xml:space="preserve"> and Assumptions</w:t>
+      </w:r>
+    </w:p>
+    <w:p>
       <w:r>
         <w:t xml:space="preserve">Monthly stock market index data was obtained through the yahoo finance API using the python </w:t>
       </w:r>
       <w:proofErr w:type="spellStart"/>
+      <w:proofErr w:type="gramStart"/>
       <w:r>
         <w:t>api</w:t>
       </w:r>
@@ -444,6 +434,7 @@
       <w:r>
         <w:t>https://pypi.org/project/yfinance/</w:t>
       </w:r>
+      <w:proofErr w:type="gramEnd"/>
       <w:r>
         <w:t xml:space="preserve">  Three CSV files were created. These files were named djii_1m.csv, nasdaq_1m.csv, and sp500_1m.csv.  Each of these files contained the following columns: </w:t>
       </w:r>
@@ -1500,7 +1491,6 @@
                 <w:bCs/>
                 <w:color w:val="000000"/>
               </w:rPr>
-              <w:lastRenderedPageBreak/>
               <w:t>DJI_CLOSE</w:t>
             </w:r>
           </w:p>

</xml_diff>